<commit_message>
Create MongoDB collections,Lab12 question refactor
</commit_message>
<xml_diff>
--- a/PSKP_Lab12/вопросы пскп 12.docx
+++ b/PSKP_Lab12/вопросы пскп 12.docx
@@ -1,6 +1,6 @@
 
 <file path=word/document.xml><?xml version="1.0" encoding="utf-8"?>
-<w:document xmlns:wpc="http://schemas.microsoft.com/office/word/2010/wordprocessingCanvas" xmlns:cx="http://schemas.microsoft.com/office/drawing/2014/chartex" xmlns:cx1="http://schemas.microsoft.com/office/drawing/2015/9/8/chartex" xmlns:cx2="http://schemas.microsoft.com/office/drawing/2015/10/21/chartex" xmlns:cx3="http://schemas.microsoft.com/office/drawing/2016/5/9/chartex" xmlns:cx4="http://schemas.microsoft.com/office/drawing/2016/5/10/chartex" xmlns:cx5="http://schemas.microsoft.com/office/drawing/2016/5/11/chartex" xmlns:cx6="http://schemas.microsoft.com/office/drawing/2016/5/12/chartex" xmlns:cx7="http://schemas.microsoft.com/office/drawing/2016/5/13/chartex" xmlns:cx8="http://schemas.microsoft.com/office/drawing/2016/5/14/chartex" xmlns:mc="http://schemas.openxmlformats.org/markup-compatibility/2006" xmlns:aink="http://schemas.microsoft.com/office/drawing/2016/ink" xmlns:am3d="http://schemas.microsoft.com/office/drawing/2017/model3d" xmlns:o="urn:schemas-microsoft-com:office:office" xmlns:r="http://schemas.openxmlformats.org/officeDocument/2006/relationships" xmlns:m="http://schemas.openxmlformats.org/officeDocument/2006/math" xmlns:v="urn:schemas-microsoft-com:vml" xmlns:wp14="http://schemas.microsoft.com/office/word/2010/wordprocessingDrawing" xmlns:wp="http://schemas.openxmlformats.org/drawingml/2006/wordprocessingDrawing" xmlns:w10="urn:schemas-microsoft-com:office:word" xmlns:w="http://schemas.openxmlformats.org/wordprocessingml/2006/main" xmlns:w14="http://schemas.microsoft.com/office/word/2010/wordml" xmlns:w15="http://schemas.microsoft.com/office/word/2012/wordml" xmlns:w16cid="http://schemas.microsoft.com/office/word/2016/wordml/cid" xmlns:w16se="http://schemas.microsoft.com/office/word/2015/wordml/symex" xmlns:wpg="http://schemas.microsoft.com/office/word/2010/wordprocessingGroup" xmlns:wpi="http://schemas.microsoft.com/office/word/2010/wordprocessingInk" xmlns:wne="http://schemas.microsoft.com/office/word/2006/wordml" xmlns:wps="http://schemas.microsoft.com/office/word/2010/wordprocessingShape" mc:Ignorable="w14 w15 w16se w16cid wp14">
+<w:document xmlns:wpc="http://schemas.microsoft.com/office/word/2010/wordprocessingCanvas" xmlns:cx="http://schemas.microsoft.com/office/drawing/2014/chartex" xmlns:cx1="http://schemas.microsoft.com/office/drawing/2015/9/8/chartex" xmlns:mc="http://schemas.openxmlformats.org/markup-compatibility/2006" xmlns:o="urn:schemas-microsoft-com:office:office" xmlns:r="http://schemas.openxmlformats.org/officeDocument/2006/relationships" xmlns:m="http://schemas.openxmlformats.org/officeDocument/2006/math" xmlns:v="urn:schemas-microsoft-com:vml" xmlns:wp14="http://schemas.microsoft.com/office/word/2010/wordprocessingDrawing" xmlns:wp="http://schemas.openxmlformats.org/drawingml/2006/wordprocessingDrawing" xmlns:w10="urn:schemas-microsoft-com:office:word" xmlns:w="http://schemas.openxmlformats.org/wordprocessingml/2006/main" xmlns:w14="http://schemas.microsoft.com/office/word/2010/wordml" xmlns:w15="http://schemas.microsoft.com/office/word/2012/wordml" xmlns:w16se="http://schemas.microsoft.com/office/word/2015/wordml/symex" xmlns:wpg="http://schemas.microsoft.com/office/word/2010/wordprocessingGroup" xmlns:wpi="http://schemas.microsoft.com/office/word/2010/wordprocessingInk" xmlns:wne="http://schemas.microsoft.com/office/word/2006/wordml" xmlns:wps="http://schemas.microsoft.com/office/word/2010/wordprocessingShape" mc:Ignorable="w14 w15 w16se wp14">
   <w:body>
     <w:p>
       <w:pPr>
@@ -65,7 +65,81 @@
         <w:rPr>
           <w:lang w:val="ru-RU"/>
         </w:rPr>
-        <w:t>ебать</w:t>
+        <w:t>Е</w:t>
+      </w:r>
+      <w:r>
+        <w:rPr>
+          <w:lang w:val="ru-RU"/>
+        </w:rPr>
+        <w:t>бать</w:t>
+      </w:r>
+      <w:r>
+        <w:rPr>
+          <w:lang w:val="ru-RU"/>
+        </w:rPr>
+        <w:t xml:space="preserve"> (ген. </w:t>
+      </w:r>
+      <w:proofErr w:type="spellStart"/>
+      <w:r>
+        <w:rPr>
+          <w:lang w:val="en-US"/>
+        </w:rPr>
+        <w:t>ebat</w:t>
+      </w:r>
+      <w:proofErr w:type="spellEnd"/>
+      <w:r>
+        <w:rPr>
+          <w:lang w:val="ru-RU"/>
+        </w:rPr>
+        <w:t>’, “</w:t>
+      </w:r>
+      <w:proofErr w:type="spellStart"/>
+      <w:r>
+        <w:rPr>
+          <w:lang w:val="ru-RU"/>
+        </w:rPr>
+        <w:t>именновая</w:t>
+      </w:r>
+      <w:proofErr w:type="spellEnd"/>
+      <w:r>
+        <w:rPr>
+          <w:lang w:val="ru-RU"/>
+        </w:rPr>
+        <w:t xml:space="preserve"> </w:t>
+      </w:r>
+      <w:proofErr w:type="spellStart"/>
+      <w:r>
+        <w:rPr>
+          <w:lang w:val="ru-RU"/>
+        </w:rPr>
+        <w:t>совукопность</w:t>
+      </w:r>
+      <w:proofErr w:type="spellEnd"/>
+      <w:r>
+        <w:rPr>
+          <w:lang w:val="ru-RU"/>
+        </w:rPr>
+        <w:t xml:space="preserve"> взаимосвязанных данных, </w:t>
+      </w:r>
+      <w:proofErr w:type="spellStart"/>
+      <w:r>
+        <w:rPr>
+          <w:lang w:val="ru-RU"/>
+        </w:rPr>
+        <w:t>распозваваемая</w:t>
+      </w:r>
+      <w:proofErr w:type="spellEnd"/>
+      <w:r>
+        <w:rPr>
+          <w:lang w:val="ru-RU"/>
+        </w:rPr>
+        <w:t xml:space="preserve"> компьютером как единое целое”</w:t>
+      </w:r>
+      <w:r>
+        <w:rPr>
+          <w:lang w:val="ru-RU"/>
+        </w:rPr>
+        <w:t>)</w:t>
       </w:r>
     </w:p>
     <w:p>
@@ -134,8 +208,6 @@
           <w:lang w:val="ru-RU"/>
         </w:rPr>
       </w:pPr>
-      <w:bookmarkStart w:id="0" w:name="_GoBack"/>
-      <w:bookmarkEnd w:id="0"/>
       <w:r>
         <w:rPr>
           <w:b/>
@@ -185,37 +257,19 @@
         <w:rPr>
           <w:lang w:val="en-US"/>
         </w:rPr>
-        <w:t xml:space="preserve">FAT32 – </w:t>
-      </w:r>
-      <w:r>
-        <w:rPr>
-          <w:lang w:val="ru-RU"/>
-        </w:rPr>
-        <w:t>последняя его версия, но макс</w:t>
-      </w:r>
-      <w:r>
-        <w:rPr>
-          <w:lang w:val="ru-RU"/>
-        </w:rPr>
-        <w:t>имальный</w:t>
-      </w:r>
-      <w:r>
-        <w:rPr>
-          <w:lang w:val="ru-RU"/>
-        </w:rPr>
-        <w:t xml:space="preserve"> </w:t>
-      </w:r>
-      <w:r>
-        <w:rPr>
-          <w:lang w:val="ru-RU"/>
-        </w:rPr>
-        <w:t>р</w:t>
-      </w:r>
-      <w:r>
-        <w:rPr>
-          <w:lang w:val="ru-RU"/>
-        </w:rPr>
-        <w:t>азмер 1 файла – 4 Гб</w:t>
+        <w:t>FAT</w:t>
+      </w:r>
+      <w:r>
+        <w:rPr>
+          <w:lang w:val="ru-RU"/>
+        </w:rPr>
+        <w:t xml:space="preserve">16 </w:t>
+      </w:r>
+      <w:r>
+        <w:rPr>
+          <w:lang w:val="ru-RU"/>
+        </w:rPr>
+        <w:t>– очень древняя, максимальный размер файла – 2 ГБ</w:t>
       </w:r>
     </w:p>
     <w:p>
@@ -233,13 +287,111 @@
         <w:rPr>
           <w:lang w:val="en-US"/>
         </w:rPr>
-        <w:t xml:space="preserve">NTFS – </w:t>
+        <w:t>FAT</w:t>
+      </w:r>
+      <w:r>
+        <w:rPr>
+          <w:lang w:val="ru-RU"/>
+        </w:rPr>
+        <w:t xml:space="preserve">32 – </w:t>
+      </w:r>
+      <w:r>
+        <w:rPr>
+          <w:lang w:val="ru-RU"/>
+        </w:rPr>
+        <w:t>древняя, но не настолько</w:t>
+      </w:r>
+      <w:r>
+        <w:rPr>
+          <w:lang w:val="ru-RU"/>
+        </w:rPr>
+        <w:t>,</w:t>
+      </w:r>
+      <w:r>
+        <w:rPr>
+          <w:lang w:val="ru-RU"/>
+        </w:rPr>
+        <w:t xml:space="preserve"> как предыдущие,</w:t>
+      </w:r>
+      <w:r>
+        <w:rPr>
+          <w:lang w:val="ru-RU"/>
+        </w:rPr>
+        <w:t xml:space="preserve"> макс</w:t>
+      </w:r>
+      <w:r>
+        <w:rPr>
+          <w:lang w:val="ru-RU"/>
+        </w:rPr>
+        <w:t>имальный</w:t>
+      </w:r>
+      <w:r>
+        <w:rPr>
+          <w:lang w:val="ru-RU"/>
+        </w:rPr>
+        <w:t xml:space="preserve"> </w:t>
+      </w:r>
+      <w:r>
+        <w:rPr>
+          <w:lang w:val="ru-RU"/>
+        </w:rPr>
+        <w:t>р</w:t>
+      </w:r>
+      <w:r>
+        <w:rPr>
+          <w:lang w:val="ru-RU"/>
+        </w:rPr>
+        <w:t>азмер 1 файла – 4 Г</w:t>
+      </w:r>
+      <w:r>
+        <w:rPr>
+          <w:lang w:val="ru-RU"/>
+        </w:rPr>
+        <w:t>Б</w:t>
+      </w:r>
+    </w:p>
+    <w:p>
+      <w:pPr>
+        <w:pStyle w:val="a3"/>
+        <w:numPr>
+          <w:ilvl w:val="0"/>
+          <w:numId w:val="4"/>
+        </w:numPr>
+        <w:rPr>
+          <w:lang w:val="ru-RU"/>
+        </w:rPr>
+      </w:pPr>
+      <w:r>
+        <w:rPr>
+          <w:lang w:val="en-US"/>
+        </w:rPr>
+        <w:t>NTFS</w:t>
+      </w:r>
+      <w:r>
+        <w:rPr>
+          <w:lang w:val="ru-RU"/>
+        </w:rPr>
+        <w:t xml:space="preserve"> – </w:t>
       </w:r>
       <w:r>
         <w:rPr>
           <w:lang w:val="ru-RU"/>
         </w:rPr>
         <w:t>самая популярная</w:t>
+      </w:r>
+      <w:r>
+        <w:rPr>
+          <w:lang w:val="ru-RU"/>
+        </w:rPr>
+        <w:t>, хотя по факту тоже древняя, максимальный размер файла – от 16 ГБ до 8 ПБ (зависит от размера кластера</w:t>
+      </w:r>
+      <w:bookmarkStart w:id="0" w:name="_GoBack"/>
+      <w:bookmarkEnd w:id="0"/>
+      <w:r>
+        <w:rPr>
+          <w:lang w:val="ru-RU"/>
+        </w:rPr>
+        <w:t>)</w:t>
       </w:r>
     </w:p>
     <w:p>
@@ -290,7 +442,13 @@
         <w:rPr>
           <w:lang w:val="en-US"/>
         </w:rPr>
-        <w:t>Stream)</w:t>
+        <w:t>Stream</w:t>
+      </w:r>
+      <w:r>
+        <w:rPr>
+          <w:lang w:val="ru-RU"/>
+        </w:rPr>
+        <w:t>)</w:t>
       </w:r>
       <w:r>
         <w:rPr>
@@ -302,7 +460,19 @@
         <w:rPr>
           <w:lang w:val="en-US"/>
         </w:rPr>
-        <w:t>Node.JS</w:t>
+        <w:t>Node</w:t>
+      </w:r>
+      <w:r>
+        <w:rPr>
+          <w:lang w:val="ru-RU"/>
+        </w:rPr>
+        <w:t>.</w:t>
+      </w:r>
+      <w:r>
+        <w:rPr>
+          <w:lang w:val="en-US"/>
+        </w:rPr>
+        <w:t>JS</w:t>
       </w:r>
       <w:r>
         <w:rPr>
@@ -316,17 +486,29 @@
         </w:rPr>
         <w:t>в основном для работы с файлами. Если файл читается без использования потока (</w:t>
       </w:r>
+      <w:r>
+        <w:rPr>
+          <w:lang w:val="en-US"/>
+        </w:rPr>
+        <w:t>fs</w:t>
+      </w:r>
+      <w:r>
+        <w:rPr>
+          <w:lang w:val="ru-RU"/>
+        </w:rPr>
+        <w:t>.</w:t>
+      </w:r>
       <w:proofErr w:type="spellStart"/>
       <w:r>
         <w:rPr>
           <w:lang w:val="en-US"/>
         </w:rPr>
-        <w:t>fs.ReadFileSync</w:t>
+        <w:t>ReadFileSync</w:t>
       </w:r>
       <w:proofErr w:type="spellEnd"/>
       <w:r>
         <w:rPr>
-          <w:lang w:val="en-US"/>
+          <w:lang w:val="ru-RU"/>
         </w:rPr>
         <w:t>)</w:t>
       </w:r>
@@ -353,7 +535,13 @@
         <w:rPr>
           <w:lang w:val="en-US"/>
         </w:rPr>
-        <w:t>pipe().</w:t>
+        <w:t>pipe</w:t>
+      </w:r>
+      <w:r>
+        <w:rPr>
+          <w:lang w:val="ru-RU"/>
+        </w:rPr>
+        <w:t>().</w:t>
       </w:r>
     </w:p>
     <w:p>
@@ -400,6 +588,7 @@
         </w:rPr>
         <w:t xml:space="preserve">Наверно речь о </w:t>
       </w:r>
+      <w:proofErr w:type="spellStart"/>
       <w:r>
         <w:rPr>
           <w:lang w:val="en-US"/>
@@ -418,9 +607,10 @@
         </w:rPr>
         <w:t>in</w:t>
       </w:r>
-      <w:r>
-        <w:rPr>
-          <w:lang w:val="en-US"/>
+      <w:proofErr w:type="spellEnd"/>
+      <w:r>
+        <w:rPr>
+          <w:lang w:val="ru-RU"/>
         </w:rPr>
         <w:t>/</w:t>
       </w:r>
@@ -442,13 +632,78 @@
         <w:rPr>
           <w:lang w:val="en-US"/>
         </w:rPr>
-        <w:t xml:space="preserve">Readable/Writable, </w:t>
+        <w:t>Readable</w:t>
+      </w:r>
+      <w:r>
+        <w:rPr>
+          <w:lang w:val="ru-RU"/>
+        </w:rPr>
+        <w:t>/</w:t>
+      </w:r>
+      <w:r>
+        <w:rPr>
+          <w:lang w:val="en-US"/>
+        </w:rPr>
+        <w:t>Writable</w:t>
+      </w:r>
+      <w:r>
+        <w:rPr>
+          <w:lang w:val="ru-RU"/>
+        </w:rPr>
+        <w:t xml:space="preserve">, </w:t>
       </w:r>
       <w:r>
         <w:rPr>
           <w:lang w:val="ru-RU"/>
         </w:rPr>
         <w:t>хуй знает</w:t>
+      </w:r>
+    </w:p>
+    <w:p>
+      <w:pPr>
+        <w:rPr>
+          <w:lang w:val="en-US"/>
+        </w:rPr>
+      </w:pPr>
+      <w:r>
+        <w:rPr>
+          <w:lang w:val="ru-RU"/>
+        </w:rPr>
+        <w:t xml:space="preserve">Если о </w:t>
+      </w:r>
+      <w:proofErr w:type="spellStart"/>
+      <w:r>
+        <w:rPr>
+          <w:lang w:val="en-US"/>
+        </w:rPr>
+        <w:t>stdin</w:t>
+      </w:r>
+      <w:proofErr w:type="spellEnd"/>
+      <w:r>
+        <w:rPr>
+          <w:lang w:val="ru-RU"/>
+        </w:rPr>
+        <w:t>/</w:t>
+      </w:r>
+      <w:proofErr w:type="spellStart"/>
+      <w:r>
+        <w:rPr>
+          <w:lang w:val="en-US"/>
+        </w:rPr>
+        <w:t>stdout</w:t>
+      </w:r>
+      <w:proofErr w:type="spellEnd"/>
+      <w:r>
+        <w:rPr>
+          <w:lang w:val="ru-RU"/>
+        </w:rPr>
+        <w:t xml:space="preserve">, </w:t>
+      </w:r>
+      <w:r>
+        <w:rPr>
+          <w:lang w:val="ru-RU"/>
+        </w:rPr>
+        <w:t>то это стандартные унифицированные программные интерфейсы для записи/чтения данных</w:t>
       </w:r>
     </w:p>
     <w:p>
@@ -589,13 +844,20 @@
         <w:rPr>
           <w:lang w:val="ru-RU"/>
         </w:rPr>
+        <w:lastRenderedPageBreak/>
         <w:t>Дуплексный поток (</w:t>
       </w:r>
       <w:r>
         <w:rPr>
           <w:lang w:val="en-US"/>
         </w:rPr>
-        <w:t xml:space="preserve">Duplex) </w:t>
+        <w:t>Duplex</w:t>
+      </w:r>
+      <w:r>
+        <w:rPr>
+          <w:lang w:val="ru-RU"/>
+        </w:rPr>
+        <w:t xml:space="preserve">) </w:t>
       </w:r>
       <w:r>
         <w:rPr>
@@ -607,7 +869,13 @@
         <w:rPr>
           <w:lang w:val="en-US"/>
         </w:rPr>
-        <w:t xml:space="preserve">Readable </w:t>
+        <w:t>Readable</w:t>
+      </w:r>
+      <w:r>
+        <w:rPr>
+          <w:lang w:val="ru-RU"/>
+        </w:rPr>
+        <w:t xml:space="preserve"> </w:t>
       </w:r>
       <w:r>
         <w:rPr>
@@ -619,7 +887,13 @@
         <w:rPr>
           <w:lang w:val="en-US"/>
         </w:rPr>
-        <w:t xml:space="preserve">Writable </w:t>
+        <w:t>Writable</w:t>
+      </w:r>
+      <w:r>
+        <w:rPr>
+          <w:lang w:val="ru-RU"/>
+        </w:rPr>
+        <w:t xml:space="preserve"> </w:t>
       </w:r>
       <w:r>
         <w:rPr>
@@ -739,7 +1013,13 @@
         <w:rPr>
           <w:lang w:val="en-US"/>
         </w:rPr>
-        <w:t xml:space="preserve">JSON </w:t>
+        <w:t>JSON</w:t>
+      </w:r>
+      <w:r>
+        <w:rPr>
+          <w:lang w:val="ru-RU"/>
+        </w:rPr>
+        <w:t xml:space="preserve"> </w:t>
       </w:r>
       <w:r>
         <w:rPr>
@@ -759,11 +1039,19 @@
         </w:rPr>
         <w:t xml:space="preserve"> </w:t>
       </w:r>
-      <w:r>
-        <w:rPr>
-          <w:lang w:val="en-US"/>
-        </w:rPr>
-        <w:t>etc.</w:t>
+      <w:proofErr w:type="spellStart"/>
+      <w:r>
+        <w:rPr>
+          <w:lang w:val="en-US"/>
+        </w:rPr>
+        <w:t>etc</w:t>
+      </w:r>
+      <w:proofErr w:type="spellEnd"/>
+      <w:r>
+        <w:rPr>
+          <w:lang w:val="ru-RU"/>
+        </w:rPr>
+        <w:t>.</w:t>
       </w:r>
     </w:p>
     <w:p>
@@ -789,7 +1077,6 @@
           <w:bCs/>
           <w:lang w:val="ru-RU"/>
         </w:rPr>
-        <w:lastRenderedPageBreak/>
         <w:t xml:space="preserve">Модули, </w:t>
       </w:r>
       <w:proofErr w:type="spellStart"/>
@@ -819,7 +1106,7 @@
           <w:numId w:val="2"/>
         </w:numPr>
         <w:rPr>
-          <w:lang w:val="ru-RU"/>
+          <w:lang w:val="en-US"/>
         </w:rPr>
       </w:pPr>
       <w:proofErr w:type="spellStart"/>
@@ -848,8 +1135,16 @@
         <w:rPr>
           <w:lang w:val="en-US"/>
         </w:rPr>
-        <w:t>, stderr</w:t>
-      </w:r>
+        <w:t xml:space="preserve">, </w:t>
+      </w:r>
+      <w:proofErr w:type="spellStart"/>
+      <w:r>
+        <w:rPr>
+          <w:lang w:val="en-US"/>
+        </w:rPr>
+        <w:t>stderr</w:t>
+      </w:r>
+      <w:proofErr w:type="spellEnd"/>
       <w:r>
         <w:rPr>
           <w:lang w:val="en-US"/>
@@ -860,7 +1155,19 @@
         <w:rPr>
           <w:lang w:val="ru-RU"/>
         </w:rPr>
-        <w:t>поток консоли</w:t>
+        <w:t>поток</w:t>
+      </w:r>
+      <w:r>
+        <w:rPr>
+          <w:lang w:val="en-US"/>
+        </w:rPr>
+        <w:t xml:space="preserve"> </w:t>
+      </w:r>
+      <w:r>
+        <w:rPr>
+          <w:lang w:val="ru-RU"/>
+        </w:rPr>
+        <w:t>консоли</w:t>
       </w:r>
     </w:p>
     <w:p>
@@ -871,7 +1178,7 @@
           <w:numId w:val="2"/>
         </w:numPr>
         <w:rPr>
-          <w:lang w:val="ru-RU"/>
+          <w:lang w:val="en-US"/>
         </w:rPr>
       </w:pPr>
       <w:proofErr w:type="spellStart"/>
@@ -904,9 +1211,63 @@
       </w:r>
       <w:r>
         <w:rPr>
-          <w:lang w:val="ru-RU"/>
-        </w:rPr>
-        <w:t xml:space="preserve"> – поток для работы с файлами</w:t>
+          <w:lang w:val="en-US"/>
+        </w:rPr>
+        <w:t xml:space="preserve"> – </w:t>
+      </w:r>
+      <w:r>
+        <w:rPr>
+          <w:lang w:val="ru-RU"/>
+        </w:rPr>
+        <w:t>поток</w:t>
+      </w:r>
+      <w:r>
+        <w:rPr>
+          <w:lang w:val="en-US"/>
+        </w:rPr>
+        <w:t xml:space="preserve"> </w:t>
+      </w:r>
+      <w:r>
+        <w:rPr>
+          <w:lang w:val="ru-RU"/>
+        </w:rPr>
+        <w:t>для</w:t>
+      </w:r>
+      <w:r>
+        <w:rPr>
+          <w:lang w:val="en-US"/>
+        </w:rPr>
+        <w:t xml:space="preserve"> </w:t>
+      </w:r>
+      <w:r>
+        <w:rPr>
+          <w:lang w:val="ru-RU"/>
+        </w:rPr>
+        <w:t>работы</w:t>
+      </w:r>
+      <w:r>
+        <w:rPr>
+          <w:lang w:val="en-US"/>
+        </w:rPr>
+        <w:t xml:space="preserve"> </w:t>
+      </w:r>
+      <w:r>
+        <w:rPr>
+          <w:lang w:val="ru-RU"/>
+        </w:rPr>
+        <w:t>с</w:t>
+      </w:r>
+      <w:r>
+        <w:rPr>
+          <w:lang w:val="en-US"/>
+        </w:rPr>
+        <w:t xml:space="preserve"> </w:t>
+      </w:r>
+      <w:r>
+        <w:rPr>
+          <w:lang w:val="ru-RU"/>
+        </w:rPr>
+        <w:t>файлами</w:t>
       </w:r>
     </w:p>
     <w:p>
@@ -920,17 +1281,27 @@
           <w:lang w:val="ru-RU"/>
         </w:rPr>
       </w:pPr>
-      <w:proofErr w:type="spellStart"/>
-      <w:r>
-        <w:rPr>
-          <w:lang w:val="en-US"/>
-        </w:rPr>
-        <w:t>http.request</w:t>
-      </w:r>
-      <w:proofErr w:type="spellEnd"/>
-      <w:r>
-        <w:rPr>
-          <w:lang w:val="en-US"/>
+      <w:r>
+        <w:rPr>
+          <w:lang w:val="en-US"/>
+        </w:rPr>
+        <w:t>http</w:t>
+      </w:r>
+      <w:r>
+        <w:rPr>
+          <w:lang w:val="ru-RU"/>
+        </w:rPr>
+        <w:t>.</w:t>
+      </w:r>
+      <w:r>
+        <w:rPr>
+          <w:lang w:val="en-US"/>
+        </w:rPr>
+        <w:t>request</w:t>
+      </w:r>
+      <w:r>
+        <w:rPr>
+          <w:lang w:val="ru-RU"/>
         </w:rPr>
         <w:t>()</w:t>
       </w:r>
@@ -950,7 +1321,13 @@
         <w:rPr>
           <w:lang w:val="en-US"/>
         </w:rPr>
-        <w:t>chunk’</w:t>
+        <w:t>chunk</w:t>
+      </w:r>
+      <w:r>
+        <w:rPr>
+          <w:lang w:val="ru-RU"/>
+        </w:rPr>
+        <w:t>’</w:t>
       </w:r>
       <w:r>
         <w:rPr>
@@ -1024,7 +1401,25 @@
         <w:rPr>
           <w:lang w:val="en-US"/>
         </w:rPr>
-        <w:t xml:space="preserve">TCP-sockets – </w:t>
+        <w:t>TCP</w:t>
+      </w:r>
+      <w:r>
+        <w:rPr>
+          <w:lang w:val="ru-RU"/>
+        </w:rPr>
+        <w:t>-</w:t>
+      </w:r>
+      <w:r>
+        <w:rPr>
+          <w:lang w:val="en-US"/>
+        </w:rPr>
+        <w:t>sockets</w:t>
+      </w:r>
+      <w:r>
+        <w:rPr>
+          <w:lang w:val="ru-RU"/>
+        </w:rPr>
+        <w:t xml:space="preserve"> – </w:t>
       </w:r>
       <w:r>
         <w:rPr>
@@ -1049,12 +1444,26 @@
         <w:rPr>
           <w:lang w:val="en-US"/>
         </w:rPr>
-        <w:t>zlib.createGzip</w:t>
+        <w:t>zlib</w:t>
       </w:r>
       <w:proofErr w:type="spellEnd"/>
       <w:r>
         <w:rPr>
-          <w:lang w:val="en-US"/>
+          <w:lang w:val="ru-RU"/>
+        </w:rPr>
+        <w:t>.</w:t>
+      </w:r>
+      <w:proofErr w:type="spellStart"/>
+      <w:r>
+        <w:rPr>
+          <w:lang w:val="en-US"/>
+        </w:rPr>
+        <w:t>createGzip</w:t>
+      </w:r>
+      <w:proofErr w:type="spellEnd"/>
+      <w:r>
+        <w:rPr>
+          <w:lang w:val="ru-RU"/>
         </w:rPr>
         <w:t>()</w:t>
       </w:r>
@@ -1074,7 +1483,7 @@
       <w:proofErr w:type="spellEnd"/>
       <w:r>
         <w:rPr>
-          <w:lang w:val="en-US"/>
+          <w:lang w:val="ru-RU"/>
         </w:rPr>
         <w:t xml:space="preserve"> </w:t>
       </w:r>
@@ -1096,17 +1505,27 @@
           <w:lang w:val="ru-RU"/>
         </w:rPr>
       </w:pPr>
-      <w:proofErr w:type="spellStart"/>
-      <w:r>
-        <w:rPr>
-          <w:lang w:val="en-US"/>
-        </w:rPr>
-        <w:t>net.connect</w:t>
-      </w:r>
-      <w:proofErr w:type="spellEnd"/>
-      <w:r>
-        <w:rPr>
-          <w:lang w:val="en-US"/>
+      <w:r>
+        <w:rPr>
+          <w:lang w:val="en-US"/>
+        </w:rPr>
+        <w:t>net</w:t>
+      </w:r>
+      <w:r>
+        <w:rPr>
+          <w:lang w:val="ru-RU"/>
+        </w:rPr>
+        <w:t>.</w:t>
+      </w:r>
+      <w:r>
+        <w:rPr>
+          <w:lang w:val="en-US"/>
+        </w:rPr>
+        <w:t>connect</w:t>
+      </w:r>
+      <w:r>
+        <w:rPr>
+          <w:lang w:val="ru-RU"/>
         </w:rPr>
         <w:t xml:space="preserve">() – </w:t>
       </w:r>
@@ -1143,7 +1562,7 @@
 </file>
 
 <file path=word/numbering.xml><?xml version="1.0" encoding="utf-8"?>
-<w:numbering xmlns:wpc="http://schemas.microsoft.com/office/word/2010/wordprocessingCanvas" xmlns:cx="http://schemas.microsoft.com/office/drawing/2014/chartex" xmlns:cx1="http://schemas.microsoft.com/office/drawing/2015/9/8/chartex" xmlns:cx2="http://schemas.microsoft.com/office/drawing/2015/10/21/chartex" xmlns:cx3="http://schemas.microsoft.com/office/drawing/2016/5/9/chartex" xmlns:cx4="http://schemas.microsoft.com/office/drawing/2016/5/10/chartex" xmlns:cx5="http://schemas.microsoft.com/office/drawing/2016/5/11/chartex" xmlns:cx6="http://schemas.microsoft.com/office/drawing/2016/5/12/chartex" xmlns:cx7="http://schemas.microsoft.com/office/drawing/2016/5/13/chartex" xmlns:cx8="http://schemas.microsoft.com/office/drawing/2016/5/14/chartex" xmlns:mc="http://schemas.openxmlformats.org/markup-compatibility/2006" xmlns:aink="http://schemas.microsoft.com/office/drawing/2016/ink" xmlns:am3d="http://schemas.microsoft.com/office/drawing/2017/model3d" xmlns:o="urn:schemas-microsoft-com:office:office" xmlns:r="http://schemas.openxmlformats.org/officeDocument/2006/relationships" xmlns:m="http://schemas.openxmlformats.org/officeDocument/2006/math" xmlns:v="urn:schemas-microsoft-com:vml" xmlns:wp14="http://schemas.microsoft.com/office/word/2010/wordprocessingDrawing" xmlns:wp="http://schemas.openxmlformats.org/drawingml/2006/wordprocessingDrawing" xmlns:w10="urn:schemas-microsoft-com:office:word" xmlns:w="http://schemas.openxmlformats.org/wordprocessingml/2006/main" xmlns:w14="http://schemas.microsoft.com/office/word/2010/wordml" xmlns:w15="http://schemas.microsoft.com/office/word/2012/wordml" xmlns:w16cid="http://schemas.microsoft.com/office/word/2016/wordml/cid" xmlns:w16se="http://schemas.microsoft.com/office/word/2015/wordml/symex" xmlns:wpg="http://schemas.microsoft.com/office/word/2010/wordprocessingGroup" xmlns:wpi="http://schemas.microsoft.com/office/word/2010/wordprocessingInk" xmlns:wne="http://schemas.microsoft.com/office/word/2006/wordml" xmlns:wps="http://schemas.microsoft.com/office/word/2010/wordprocessingShape" mc:Ignorable="w14 w15 w16se w16cid wp14">
+<w:numbering xmlns:wpc="http://schemas.microsoft.com/office/word/2010/wordprocessingCanvas" xmlns:cx="http://schemas.microsoft.com/office/drawing/2014/chartex" xmlns:cx1="http://schemas.microsoft.com/office/drawing/2015/9/8/chartex" xmlns:mc="http://schemas.openxmlformats.org/markup-compatibility/2006" xmlns:o="urn:schemas-microsoft-com:office:office" xmlns:r="http://schemas.openxmlformats.org/officeDocument/2006/relationships" xmlns:m="http://schemas.openxmlformats.org/officeDocument/2006/math" xmlns:v="urn:schemas-microsoft-com:vml" xmlns:wp14="http://schemas.microsoft.com/office/word/2010/wordprocessingDrawing" xmlns:wp="http://schemas.openxmlformats.org/drawingml/2006/wordprocessingDrawing" xmlns:w10="urn:schemas-microsoft-com:office:word" xmlns:w="http://schemas.openxmlformats.org/wordprocessingml/2006/main" xmlns:w14="http://schemas.microsoft.com/office/word/2010/wordml" xmlns:w15="http://schemas.microsoft.com/office/word/2012/wordml" xmlns:w16se="http://schemas.microsoft.com/office/word/2015/wordml/symex" xmlns:wpg="http://schemas.microsoft.com/office/word/2010/wordprocessingGroup" xmlns:wpi="http://schemas.microsoft.com/office/word/2010/wordprocessingInk" xmlns:wne="http://schemas.microsoft.com/office/word/2006/wordml" xmlns:wps="http://schemas.microsoft.com/office/word/2010/wordprocessingShape" mc:Ignorable="w14 w15 w16se wp14">
   <w:abstractNum w:abstractNumId="0" w15:restartNumberingAfterBreak="0">
     <w:nsid w:val="12C42D87"/>
     <w:multiLevelType w:val="hybridMultilevel"/>
@@ -1589,14 +2008,14 @@
 </file>
 
 <file path=word/styles.xml><?xml version="1.0" encoding="utf-8"?>
-<w:styles xmlns:mc="http://schemas.openxmlformats.org/markup-compatibility/2006" xmlns:r="http://schemas.openxmlformats.org/officeDocument/2006/relationships" xmlns:w="http://schemas.openxmlformats.org/wordprocessingml/2006/main" xmlns:w14="http://schemas.microsoft.com/office/word/2010/wordml" xmlns:w15="http://schemas.microsoft.com/office/word/2012/wordml" xmlns:w16cid="http://schemas.microsoft.com/office/word/2016/wordml/cid" xmlns:w16se="http://schemas.microsoft.com/office/word/2015/wordml/symex" mc:Ignorable="w14 w15 w16se w16cid">
+<w:styles xmlns:mc="http://schemas.openxmlformats.org/markup-compatibility/2006" xmlns:r="http://schemas.openxmlformats.org/officeDocument/2006/relationships" xmlns:w="http://schemas.openxmlformats.org/wordprocessingml/2006/main" xmlns:w14="http://schemas.microsoft.com/office/word/2010/wordml" xmlns:w15="http://schemas.microsoft.com/office/word/2012/wordml" xmlns:w16se="http://schemas.microsoft.com/office/word/2015/wordml/symex" mc:Ignorable="w14 w15 w16se">
   <w:docDefaults>
     <w:rPrDefault>
       <w:rPr>
         <w:rFonts w:ascii="Times New Roman" w:eastAsiaTheme="minorHAnsi" w:hAnsi="Times New Roman" w:cs="Times New Roman"/>
         <w:sz w:val="28"/>
         <w:szCs w:val="28"/>
-        <w:lang w:val="ru-BY" w:eastAsia="en-US" w:bidi="ar-SA"/>
+        <w:lang w:eastAsia="en-US" w:bidi="ar-SA"/>
       </w:rPr>
     </w:rPrDefault>
     <w:pPrDefault>
@@ -1607,7 +2026,7 @@
       </w:pPr>
     </w:pPrDefault>
   </w:docDefaults>
-  <w:latentStyles w:defLockedState="0" w:defUIPriority="99" w:defSemiHidden="0" w:defUnhideWhenUsed="0" w:defQFormat="0" w:count="377">
+  <w:latentStyles w:defLockedState="0" w:defUIPriority="99" w:defSemiHidden="0" w:defUnhideWhenUsed="0" w:defQFormat="0" w:count="371">
     <w:lsdException w:name="Normal" w:uiPriority="0" w:qFormat="1"/>
     <w:lsdException w:name="heading 1" w:uiPriority="9" w:qFormat="1"/>
     <w:lsdException w:name="heading 2" w:semiHidden="1" w:uiPriority="9" w:unhideWhenUsed="1" w:qFormat="1"/>
@@ -1979,12 +2398,6 @@
     <w:lsdException w:name="List Table 5 Dark Accent 6" w:uiPriority="50"/>
     <w:lsdException w:name="List Table 6 Colorful Accent 6" w:uiPriority="51"/>
     <w:lsdException w:name="List Table 7 Colorful Accent 6" w:uiPriority="52"/>
-    <w:lsdException w:name="Mention" w:semiHidden="1" w:unhideWhenUsed="1"/>
-    <w:lsdException w:name="Smart Hyperlink" w:semiHidden="1" w:unhideWhenUsed="1"/>
-    <w:lsdException w:name="Hashtag" w:semiHidden="1" w:unhideWhenUsed="1"/>
-    <w:lsdException w:name="Unresolved Mention" w:semiHidden="1" w:unhideWhenUsed="1"/>
-    <w:lsdException w:name="Smart Link" w:semiHidden="1" w:unhideWhenUsed="1"/>
-    <w:lsdException w:name="Smart Link Error" w:semiHidden="1" w:unhideWhenUsed="1"/>
   </w:latentStyles>
   <w:style w:type="paragraph" w:default="1" w:styleId="a">
     <w:name w:val="Normal"/>
@@ -2021,6 +2434,7 @@
   <w:style w:type="character" w:default="1" w:styleId="a0">
     <w:name w:val="Default Paragraph Font"/>
     <w:uiPriority w:val="1"/>
+    <w:semiHidden/>
     <w:unhideWhenUsed/>
   </w:style>
   <w:style w:type="table" w:default="1" w:styleId="a1">

</xml_diff>